<commit_message>
feat(backend): Agrega endpoints para catálogo, ventas y usuarios
</commit_message>
<xml_diff>
--- a/02 DESARROLLO/DSEVI/01 Sprint 1/01 Planificación y Análisis/DSEVI-HU1.docx
+++ b/02 DESARROLLO/DSEVI/01 Sprint 1/01 Planificación y Análisis/DSEVI-HU1.docx
@@ -89,6 +89,10 @@
         <w:pStyle w:val="Textoindependiente"/>
         <w:spacing w:before="165"/>
         <w:ind w:left="720"/>
+        <w:rPr>
+          <w:rFonts w:ascii="Arial" w:hAnsi="Arial" w:cs="Arial"/>
+          <w:color w:val="000000"/>
+        </w:rPr>
       </w:pPr>
       <w:r>
         <w:t>Scrum Master:</w:t>
@@ -107,6 +111,540 @@
         </w:rPr>
         <w:t>David Villacis Alvear</w:t>
       </w:r>
+    </w:p>
+    <w:p>
+      <w:pPr>
+        <w:pStyle w:val="Textoindependiente"/>
+        <w:spacing w:before="165"/>
+        <w:ind w:left="720"/>
+        <w:rPr>
+          <w:rFonts w:ascii="Arial" w:hAnsi="Arial" w:cs="Arial"/>
+          <w:color w:val="000000"/>
+        </w:rPr>
+      </w:pPr>
+    </w:p>
+    <w:p>
+      <w:pPr>
+        <w:pStyle w:val="Textoindependiente"/>
+        <w:spacing w:before="165"/>
+        <w:ind w:left="720"/>
+        <w:rPr>
+          <w:rFonts w:ascii="Arial" w:hAnsi="Arial" w:cs="Arial"/>
+          <w:color w:val="000000"/>
+        </w:rPr>
+      </w:pPr>
+    </w:p>
+    <w:tbl>
+      <w:tblPr>
+        <w:tblStyle w:val="Tablaconcuadrcula"/>
+        <w:tblW w:w="0" w:type="auto"/>
+        <w:tblInd w:w="720" w:type="dxa"/>
+        <w:tblLook w:val="04A0" w:firstRow="1" w:lastRow="0" w:firstColumn="1" w:lastColumn="0" w:noHBand="0" w:noVBand="1"/>
+      </w:tblPr>
+      <w:tblGrid>
+        <w:gridCol w:w="2660"/>
+        <w:gridCol w:w="2626"/>
+        <w:gridCol w:w="2774"/>
+      </w:tblGrid>
+      <w:tr>
+        <w:tc>
+          <w:tcPr>
+            <w:tcW w:w="2926" w:type="dxa"/>
+          </w:tcPr>
+          <w:p>
+            <w:pPr>
+              <w:pStyle w:val="Textoindependiente"/>
+              <w:spacing w:before="165"/>
+              <w:rPr>
+                <w:rFonts w:ascii="Arial" w:hAnsi="Arial" w:cs="Arial"/>
+                <w:color w:val="000000"/>
+              </w:rPr>
+            </w:pPr>
+            <w:r>
+              <w:rPr>
+                <w:rFonts w:ascii="Arial" w:hAnsi="Arial" w:cs="Arial"/>
+                <w:color w:val="000000"/>
+              </w:rPr>
+              <w:t>Fecha</w:t>
+            </w:r>
+          </w:p>
+        </w:tc>
+        <w:tc>
+          <w:tcPr>
+            <w:tcW w:w="2927" w:type="dxa"/>
+          </w:tcPr>
+          <w:p>
+            <w:pPr>
+              <w:pStyle w:val="Textoindependiente"/>
+              <w:spacing w:before="165"/>
+              <w:rPr>
+                <w:rFonts w:ascii="Arial" w:hAnsi="Arial" w:cs="Arial"/>
+                <w:color w:val="000000"/>
+              </w:rPr>
+            </w:pPr>
+            <w:r>
+              <w:rPr>
+                <w:rFonts w:ascii="Arial" w:hAnsi="Arial" w:cs="Arial"/>
+                <w:color w:val="000000"/>
+              </w:rPr>
+              <w:t>Autor</w:t>
+            </w:r>
+          </w:p>
+        </w:tc>
+        <w:tc>
+          <w:tcPr>
+            <w:tcW w:w="2927" w:type="dxa"/>
+          </w:tcPr>
+          <w:p>
+            <w:pPr>
+              <w:pStyle w:val="Textoindependiente"/>
+              <w:spacing w:before="165"/>
+              <w:rPr>
+                <w:rFonts w:ascii="Arial" w:hAnsi="Arial" w:cs="Arial"/>
+                <w:color w:val="000000"/>
+              </w:rPr>
+            </w:pPr>
+            <w:r>
+              <w:rPr>
+                <w:rFonts w:ascii="Arial" w:hAnsi="Arial" w:cs="Arial"/>
+                <w:color w:val="000000"/>
+              </w:rPr>
+              <w:t>Descripción</w:t>
+            </w:r>
+          </w:p>
+        </w:tc>
+      </w:tr>
+      <w:tr>
+        <w:tc>
+          <w:tcPr>
+            <w:tcW w:w="2926" w:type="dxa"/>
+          </w:tcPr>
+          <w:p>
+            <w:pPr>
+              <w:pStyle w:val="Textoindependiente"/>
+              <w:spacing w:before="165"/>
+              <w:rPr>
+                <w:rFonts w:ascii="Arial" w:hAnsi="Arial" w:cs="Arial"/>
+                <w:color w:val="000000"/>
+              </w:rPr>
+            </w:pPr>
+            <w:r>
+              <w:rPr>
+                <w:rFonts w:ascii="Arial" w:hAnsi="Arial" w:cs="Arial"/>
+                <w:color w:val="000000"/>
+              </w:rPr>
+              <w:t>22/09/2022</w:t>
+            </w:r>
+          </w:p>
+        </w:tc>
+        <w:tc>
+          <w:tcPr>
+            <w:tcW w:w="2927" w:type="dxa"/>
+          </w:tcPr>
+          <w:p>
+            <w:pPr>
+              <w:pStyle w:val="NormalWeb"/>
+              <w:spacing w:before="240" w:beforeAutospacing="0" w:after="240" w:afterAutospacing="0"/>
+              <w:jc w:val="center"/>
+            </w:pPr>
+            <w:proofErr w:type="spellStart"/>
+            <w:r>
+              <w:rPr>
+                <w:color w:val="000000"/>
+                <w:sz w:val="22"/>
+                <w:szCs w:val="22"/>
+              </w:rPr>
+              <w:t>Calderon</w:t>
+            </w:r>
+            <w:proofErr w:type="spellEnd"/>
+            <w:r>
+              <w:rPr>
+                <w:color w:val="000000"/>
+                <w:sz w:val="22"/>
+                <w:szCs w:val="22"/>
+              </w:rPr>
+              <w:t xml:space="preserve"> Bermudo, Paulo Cesar</w:t>
+            </w:r>
+          </w:p>
+          <w:p>
+            <w:pPr>
+              <w:pStyle w:val="NormalWeb"/>
+              <w:spacing w:before="240" w:beforeAutospacing="0" w:after="240" w:afterAutospacing="0"/>
+              <w:jc w:val="center"/>
+            </w:pPr>
+            <w:r>
+              <w:rPr>
+                <w:color w:val="000000"/>
+                <w:sz w:val="22"/>
+                <w:szCs w:val="22"/>
+              </w:rPr>
+              <w:t xml:space="preserve">Rivas </w:t>
+            </w:r>
+            <w:proofErr w:type="spellStart"/>
+            <w:r>
+              <w:rPr>
+                <w:color w:val="000000"/>
+                <w:sz w:val="22"/>
+                <w:szCs w:val="22"/>
+              </w:rPr>
+              <w:t>Rodriguez</w:t>
+            </w:r>
+            <w:proofErr w:type="spellEnd"/>
+            <w:r>
+              <w:rPr>
+                <w:color w:val="000000"/>
+                <w:sz w:val="22"/>
+                <w:szCs w:val="22"/>
+              </w:rPr>
+              <w:t>, Jacob Isaac</w:t>
+            </w:r>
+          </w:p>
+          <w:p>
+            <w:pPr>
+              <w:pStyle w:val="NormalWeb"/>
+              <w:spacing w:before="240" w:beforeAutospacing="0" w:after="240" w:afterAutospacing="0"/>
+              <w:jc w:val="center"/>
+            </w:pPr>
+            <w:r>
+              <w:rPr>
+                <w:color w:val="000000"/>
+                <w:sz w:val="22"/>
+                <w:szCs w:val="22"/>
+              </w:rPr>
+              <w:t xml:space="preserve">Tambillo Borja, Leoncio </w:t>
+            </w:r>
+            <w:proofErr w:type="spellStart"/>
+            <w:r>
+              <w:rPr>
+                <w:color w:val="000000"/>
+                <w:sz w:val="22"/>
+                <w:szCs w:val="22"/>
+              </w:rPr>
+              <w:t>Josue</w:t>
+            </w:r>
+            <w:proofErr w:type="spellEnd"/>
+          </w:p>
+          <w:p>
+            <w:pPr>
+              <w:pStyle w:val="NormalWeb"/>
+              <w:spacing w:before="240" w:beforeAutospacing="0" w:after="240" w:afterAutospacing="0"/>
+              <w:jc w:val="center"/>
+            </w:pPr>
+            <w:r>
+              <w:rPr>
+                <w:color w:val="000000"/>
+                <w:sz w:val="22"/>
+                <w:szCs w:val="22"/>
+              </w:rPr>
+              <w:t>Torres Domenack, Sebastian Gabriel</w:t>
+            </w:r>
+          </w:p>
+          <w:p>
+            <w:pPr>
+              <w:pStyle w:val="NormalWeb"/>
+              <w:spacing w:before="240" w:beforeAutospacing="0" w:after="240" w:afterAutospacing="0"/>
+              <w:jc w:val="center"/>
+            </w:pPr>
+            <w:r>
+              <w:rPr>
+                <w:color w:val="000000"/>
+                <w:sz w:val="22"/>
+                <w:szCs w:val="22"/>
+              </w:rPr>
+              <w:t>Villacis Alvear, David</w:t>
+            </w:r>
+          </w:p>
+          <w:p>
+            <w:pPr>
+              <w:pStyle w:val="NormalWeb"/>
+              <w:spacing w:before="240" w:beforeAutospacing="0" w:after="240" w:afterAutospacing="0"/>
+              <w:jc w:val="center"/>
+            </w:pPr>
+            <w:r>
+              <w:rPr>
+                <w:color w:val="000000"/>
+                <w:sz w:val="22"/>
+                <w:szCs w:val="22"/>
+              </w:rPr>
+              <w:t>Ramírez García Jorge Armando</w:t>
+            </w:r>
+          </w:p>
+          <w:p>
+            <w:pPr>
+              <w:pStyle w:val="Textoindependiente"/>
+              <w:spacing w:before="165"/>
+              <w:rPr>
+                <w:rFonts w:ascii="Arial" w:hAnsi="Arial" w:cs="Arial"/>
+                <w:color w:val="000000"/>
+                <w:lang w:val="es-PE"/>
+              </w:rPr>
+            </w:pPr>
+          </w:p>
+        </w:tc>
+        <w:tc>
+          <w:tcPr>
+            <w:tcW w:w="2927" w:type="dxa"/>
+          </w:tcPr>
+          <w:p>
+            <w:pPr>
+              <w:pStyle w:val="Textoindependiente"/>
+              <w:spacing w:before="165"/>
+              <w:rPr>
+                <w:rFonts w:ascii="Arial" w:hAnsi="Arial" w:cs="Arial"/>
+                <w:color w:val="000000"/>
+              </w:rPr>
+            </w:pPr>
+            <w:r>
+              <w:rPr>
+                <w:rFonts w:ascii="Arial" w:hAnsi="Arial" w:cs="Arial"/>
+                <w:color w:val="000000"/>
+              </w:rPr>
+              <w:t>Cambio de formato para describir las HU</w:t>
+            </w:r>
+          </w:p>
+        </w:tc>
+      </w:tr>
+      <w:tr>
+        <w:tc>
+          <w:tcPr>
+            <w:tcW w:w="2926" w:type="dxa"/>
+          </w:tcPr>
+          <w:p>
+            <w:pPr>
+              <w:pStyle w:val="Textoindependiente"/>
+              <w:spacing w:before="165"/>
+              <w:rPr>
+                <w:rFonts w:ascii="Arial" w:hAnsi="Arial" w:cs="Arial"/>
+                <w:color w:val="000000"/>
+              </w:rPr>
+            </w:pPr>
+            <w:r>
+              <w:rPr>
+                <w:rFonts w:ascii="Arial" w:hAnsi="Arial" w:cs="Arial"/>
+                <w:color w:val="000000"/>
+              </w:rPr>
+              <w:t>25/09/2022</w:t>
+            </w:r>
+          </w:p>
+        </w:tc>
+        <w:tc>
+          <w:tcPr>
+            <w:tcW w:w="2927" w:type="dxa"/>
+          </w:tcPr>
+          <w:p>
+            <w:pPr>
+              <w:pStyle w:val="NormalWeb"/>
+              <w:spacing w:before="240" w:beforeAutospacing="0" w:after="240" w:afterAutospacing="0"/>
+              <w:jc w:val="center"/>
+            </w:pPr>
+            <w:proofErr w:type="spellStart"/>
+            <w:r>
+              <w:rPr>
+                <w:color w:val="000000"/>
+                <w:sz w:val="22"/>
+                <w:szCs w:val="22"/>
+              </w:rPr>
+              <w:t>Calderon</w:t>
+            </w:r>
+            <w:proofErr w:type="spellEnd"/>
+            <w:r>
+              <w:rPr>
+                <w:color w:val="000000"/>
+                <w:sz w:val="22"/>
+                <w:szCs w:val="22"/>
+              </w:rPr>
+              <w:t xml:space="preserve"> Bermudo, Paulo Cesar</w:t>
+            </w:r>
+          </w:p>
+          <w:p>
+            <w:pPr>
+              <w:pStyle w:val="NormalWeb"/>
+              <w:spacing w:before="240" w:beforeAutospacing="0" w:after="240" w:afterAutospacing="0"/>
+              <w:jc w:val="center"/>
+            </w:pPr>
+            <w:r>
+              <w:rPr>
+                <w:color w:val="000000"/>
+                <w:sz w:val="22"/>
+                <w:szCs w:val="22"/>
+              </w:rPr>
+              <w:t xml:space="preserve">Rivas </w:t>
+            </w:r>
+            <w:proofErr w:type="spellStart"/>
+            <w:r>
+              <w:rPr>
+                <w:color w:val="000000"/>
+                <w:sz w:val="22"/>
+                <w:szCs w:val="22"/>
+              </w:rPr>
+              <w:t>Rodriguez</w:t>
+            </w:r>
+            <w:proofErr w:type="spellEnd"/>
+            <w:r>
+              <w:rPr>
+                <w:color w:val="000000"/>
+                <w:sz w:val="22"/>
+                <w:szCs w:val="22"/>
+              </w:rPr>
+              <w:t>, Jacob Isaac</w:t>
+            </w:r>
+          </w:p>
+          <w:p>
+            <w:pPr>
+              <w:pStyle w:val="NormalWeb"/>
+              <w:spacing w:before="240" w:beforeAutospacing="0" w:after="240" w:afterAutospacing="0"/>
+              <w:jc w:val="center"/>
+            </w:pPr>
+            <w:r>
+              <w:rPr>
+                <w:color w:val="000000"/>
+                <w:sz w:val="22"/>
+                <w:szCs w:val="22"/>
+              </w:rPr>
+              <w:t xml:space="preserve">Tambillo Borja, Leoncio </w:t>
+            </w:r>
+            <w:proofErr w:type="spellStart"/>
+            <w:r>
+              <w:rPr>
+                <w:color w:val="000000"/>
+                <w:sz w:val="22"/>
+                <w:szCs w:val="22"/>
+              </w:rPr>
+              <w:t>Josue</w:t>
+            </w:r>
+            <w:proofErr w:type="spellEnd"/>
+          </w:p>
+          <w:p>
+            <w:pPr>
+              <w:pStyle w:val="NormalWeb"/>
+              <w:spacing w:before="240" w:beforeAutospacing="0" w:after="240" w:afterAutospacing="0"/>
+              <w:jc w:val="center"/>
+            </w:pPr>
+            <w:r>
+              <w:rPr>
+                <w:color w:val="000000"/>
+                <w:sz w:val="22"/>
+                <w:szCs w:val="22"/>
+              </w:rPr>
+              <w:t>Torres Domenack, Sebastian Gabriel</w:t>
+            </w:r>
+          </w:p>
+          <w:p>
+            <w:pPr>
+              <w:pStyle w:val="NormalWeb"/>
+              <w:spacing w:before="240" w:beforeAutospacing="0" w:after="240" w:afterAutospacing="0"/>
+              <w:jc w:val="center"/>
+            </w:pPr>
+            <w:r>
+              <w:rPr>
+                <w:color w:val="000000"/>
+                <w:sz w:val="22"/>
+                <w:szCs w:val="22"/>
+              </w:rPr>
+              <w:t>Villacis Alvear, David</w:t>
+            </w:r>
+          </w:p>
+          <w:p>
+            <w:pPr>
+              <w:pStyle w:val="NormalWeb"/>
+              <w:spacing w:before="240" w:beforeAutospacing="0" w:after="240" w:afterAutospacing="0"/>
+              <w:jc w:val="center"/>
+            </w:pPr>
+            <w:r>
+              <w:rPr>
+                <w:color w:val="000000"/>
+                <w:sz w:val="22"/>
+                <w:szCs w:val="22"/>
+              </w:rPr>
+              <w:t>Ramírez García Jorge Armando</w:t>
+            </w:r>
+          </w:p>
+          <w:p>
+            <w:pPr>
+              <w:pStyle w:val="Textoindependiente"/>
+              <w:spacing w:before="165"/>
+              <w:rPr>
+                <w:rFonts w:ascii="Arial" w:hAnsi="Arial" w:cs="Arial"/>
+                <w:color w:val="000000"/>
+                <w:lang w:val="es-PE"/>
+              </w:rPr>
+            </w:pPr>
+          </w:p>
+        </w:tc>
+        <w:tc>
+          <w:tcPr>
+            <w:tcW w:w="2927" w:type="dxa"/>
+          </w:tcPr>
+          <w:p>
+            <w:pPr>
+              <w:pStyle w:val="Textoindependiente"/>
+              <w:spacing w:before="165"/>
+              <w:rPr>
+                <w:rFonts w:ascii="Arial" w:hAnsi="Arial" w:cs="Arial"/>
+                <w:color w:val="000000"/>
+              </w:rPr>
+            </w:pPr>
+            <w:r>
+              <w:rPr>
+                <w:rFonts w:ascii="Arial" w:hAnsi="Arial" w:cs="Arial"/>
+                <w:color w:val="000000"/>
+              </w:rPr>
+              <w:t>Añade los prototipos correspondientes</w:t>
+            </w:r>
+          </w:p>
+        </w:tc>
+      </w:tr>
+    </w:tbl>
+    <w:p>
+      <w:pPr>
+        <w:pStyle w:val="Textoindependiente"/>
+        <w:spacing w:before="165"/>
+        <w:ind w:left="720"/>
+        <w:rPr>
+          <w:rFonts w:ascii="Arial" w:hAnsi="Arial" w:cs="Arial"/>
+          <w:color w:val="000000"/>
+        </w:rPr>
+      </w:pPr>
+    </w:p>
+    <w:p>
+      <w:pPr>
+        <w:pStyle w:val="Textoindependiente"/>
+        <w:spacing w:before="165"/>
+        <w:ind w:left="720"/>
+        <w:rPr>
+          <w:rFonts w:ascii="Arial" w:hAnsi="Arial" w:cs="Arial"/>
+          <w:color w:val="000000"/>
+        </w:rPr>
+      </w:pPr>
+    </w:p>
+    <w:p>
+      <w:pPr>
+        <w:pStyle w:val="Textoindependiente"/>
+        <w:spacing w:before="165"/>
+        <w:ind w:left="720"/>
+        <w:rPr>
+          <w:rFonts w:ascii="Arial" w:hAnsi="Arial" w:cs="Arial"/>
+          <w:color w:val="000000"/>
+        </w:rPr>
+      </w:pPr>
+    </w:p>
+    <w:p>
+      <w:pPr>
+        <w:pStyle w:val="Textoindependiente"/>
+        <w:spacing w:before="165"/>
+        <w:ind w:left="720"/>
+        <w:rPr>
+          <w:rFonts w:ascii="Arial" w:hAnsi="Arial" w:cs="Arial"/>
+          <w:color w:val="000000"/>
+        </w:rPr>
+      </w:pPr>
+    </w:p>
+    <w:p>
+      <w:pPr>
+        <w:pStyle w:val="Textoindependiente"/>
+        <w:spacing w:before="165"/>
+        <w:ind w:left="720"/>
+      </w:pPr>
     </w:p>
     <w:p>
       <w:pPr>
@@ -2378,6 +2916,45 @@
     <w:qFormat/>
     <w:rsid w:val="007D67AE"/>
   </w:style>
+  <w:style w:type="table" w:styleId="Tablaconcuadrcula">
+    <w:name w:val="Table Grid"/>
+    <w:basedOn w:val="Tablanormal"/>
+    <w:uiPriority w:val="39"/>
+    <w:rsid w:val="00613E89"/>
+    <w:pPr>
+      <w:spacing w:after="0" w:line="240" w:lineRule="auto"/>
+    </w:pPr>
+    <w:tblPr>
+      <w:tblBorders>
+        <w:top w:val="single" w:sz="4" w:space="0" w:color="auto"/>
+        <w:left w:val="single" w:sz="4" w:space="0" w:color="auto"/>
+        <w:bottom w:val="single" w:sz="4" w:space="0" w:color="auto"/>
+        <w:right w:val="single" w:sz="4" w:space="0" w:color="auto"/>
+        <w:insideH w:val="single" w:sz="4" w:space="0" w:color="auto"/>
+        <w:insideV w:val="single" w:sz="4" w:space="0" w:color="auto"/>
+      </w:tblBorders>
+    </w:tblPr>
+  </w:style>
+  <w:style w:type="paragraph" w:styleId="NormalWeb">
+    <w:name w:val="Normal (Web)"/>
+    <w:basedOn w:val="Normal"/>
+    <w:uiPriority w:val="99"/>
+    <w:semiHidden/>
+    <w:unhideWhenUsed/>
+    <w:rsid w:val="00613E89"/>
+    <w:pPr>
+      <w:widowControl/>
+      <w:autoSpaceDE/>
+      <w:autoSpaceDN/>
+      <w:spacing w:before="100" w:beforeAutospacing="1" w:after="100" w:afterAutospacing="1"/>
+    </w:pPr>
+    <w:rPr>
+      <w:rFonts w:ascii="Times New Roman" w:eastAsia="Times New Roman" w:hAnsi="Times New Roman" w:cs="Times New Roman"/>
+      <w:sz w:val="24"/>
+      <w:szCs w:val="24"/>
+      <w:lang w:val="es-PE" w:eastAsia="es-PE"/>
+    </w:rPr>
+  </w:style>
 </w:styles>
 </file>
 

</xml_diff>

<commit_message>
feat: Agrega control de versiones a HU
</commit_message>
<xml_diff>
--- a/02 DESARROLLO/DSEVI/01 Sprint 1/01 Planificación y Análisis/DSEVI-HU1.docx
+++ b/02 DESARROLLO/DSEVI/01 Sprint 1/01 Planificación y Análisis/DSEVI-HU1.docx
@@ -89,6 +89,10 @@
         <w:pStyle w:val="Textoindependiente"/>
         <w:spacing w:before="165"/>
         <w:ind w:left="720"/>
+        <w:rPr>
+          <w:rFonts w:ascii="Arial" w:hAnsi="Arial" w:cs="Arial"/>
+          <w:color w:val="000000"/>
+        </w:rPr>
       </w:pPr>
       <w:r>
         <w:t>Scrum Master:</w:t>
@@ -107,6 +111,540 @@
         </w:rPr>
         <w:t>David Villacis Alvear</w:t>
       </w:r>
+    </w:p>
+    <w:p>
+      <w:pPr>
+        <w:pStyle w:val="Textoindependiente"/>
+        <w:spacing w:before="165"/>
+        <w:ind w:left="720"/>
+        <w:rPr>
+          <w:rFonts w:ascii="Arial" w:hAnsi="Arial" w:cs="Arial"/>
+          <w:color w:val="000000"/>
+        </w:rPr>
+      </w:pPr>
+    </w:p>
+    <w:p>
+      <w:pPr>
+        <w:pStyle w:val="Textoindependiente"/>
+        <w:spacing w:before="165"/>
+        <w:ind w:left="720"/>
+        <w:rPr>
+          <w:rFonts w:ascii="Arial" w:hAnsi="Arial" w:cs="Arial"/>
+          <w:color w:val="000000"/>
+        </w:rPr>
+      </w:pPr>
+    </w:p>
+    <w:tbl>
+      <w:tblPr>
+        <w:tblStyle w:val="Tablaconcuadrcula"/>
+        <w:tblW w:w="0" w:type="auto"/>
+        <w:tblInd w:w="720" w:type="dxa"/>
+        <w:tblLook w:val="04A0" w:firstRow="1" w:lastRow="0" w:firstColumn="1" w:lastColumn="0" w:noHBand="0" w:noVBand="1"/>
+      </w:tblPr>
+      <w:tblGrid>
+        <w:gridCol w:w="2660"/>
+        <w:gridCol w:w="2626"/>
+        <w:gridCol w:w="2774"/>
+      </w:tblGrid>
+      <w:tr>
+        <w:tc>
+          <w:tcPr>
+            <w:tcW w:w="2926" w:type="dxa"/>
+          </w:tcPr>
+          <w:p>
+            <w:pPr>
+              <w:pStyle w:val="Textoindependiente"/>
+              <w:spacing w:before="165"/>
+              <w:rPr>
+                <w:rFonts w:ascii="Arial" w:hAnsi="Arial" w:cs="Arial"/>
+                <w:color w:val="000000"/>
+              </w:rPr>
+            </w:pPr>
+            <w:r>
+              <w:rPr>
+                <w:rFonts w:ascii="Arial" w:hAnsi="Arial" w:cs="Arial"/>
+                <w:color w:val="000000"/>
+              </w:rPr>
+              <w:t>Fecha</w:t>
+            </w:r>
+          </w:p>
+        </w:tc>
+        <w:tc>
+          <w:tcPr>
+            <w:tcW w:w="2927" w:type="dxa"/>
+          </w:tcPr>
+          <w:p>
+            <w:pPr>
+              <w:pStyle w:val="Textoindependiente"/>
+              <w:spacing w:before="165"/>
+              <w:rPr>
+                <w:rFonts w:ascii="Arial" w:hAnsi="Arial" w:cs="Arial"/>
+                <w:color w:val="000000"/>
+              </w:rPr>
+            </w:pPr>
+            <w:r>
+              <w:rPr>
+                <w:rFonts w:ascii="Arial" w:hAnsi="Arial" w:cs="Arial"/>
+                <w:color w:val="000000"/>
+              </w:rPr>
+              <w:t>Autor</w:t>
+            </w:r>
+          </w:p>
+        </w:tc>
+        <w:tc>
+          <w:tcPr>
+            <w:tcW w:w="2927" w:type="dxa"/>
+          </w:tcPr>
+          <w:p>
+            <w:pPr>
+              <w:pStyle w:val="Textoindependiente"/>
+              <w:spacing w:before="165"/>
+              <w:rPr>
+                <w:rFonts w:ascii="Arial" w:hAnsi="Arial" w:cs="Arial"/>
+                <w:color w:val="000000"/>
+              </w:rPr>
+            </w:pPr>
+            <w:r>
+              <w:rPr>
+                <w:rFonts w:ascii="Arial" w:hAnsi="Arial" w:cs="Arial"/>
+                <w:color w:val="000000"/>
+              </w:rPr>
+              <w:t>Descripción</w:t>
+            </w:r>
+          </w:p>
+        </w:tc>
+      </w:tr>
+      <w:tr>
+        <w:tc>
+          <w:tcPr>
+            <w:tcW w:w="2926" w:type="dxa"/>
+          </w:tcPr>
+          <w:p>
+            <w:pPr>
+              <w:pStyle w:val="Textoindependiente"/>
+              <w:spacing w:before="165"/>
+              <w:rPr>
+                <w:rFonts w:ascii="Arial" w:hAnsi="Arial" w:cs="Arial"/>
+                <w:color w:val="000000"/>
+              </w:rPr>
+            </w:pPr>
+            <w:r>
+              <w:rPr>
+                <w:rFonts w:ascii="Arial" w:hAnsi="Arial" w:cs="Arial"/>
+                <w:color w:val="000000"/>
+              </w:rPr>
+              <w:t>22/09/2022</w:t>
+            </w:r>
+          </w:p>
+        </w:tc>
+        <w:tc>
+          <w:tcPr>
+            <w:tcW w:w="2927" w:type="dxa"/>
+          </w:tcPr>
+          <w:p>
+            <w:pPr>
+              <w:pStyle w:val="NormalWeb"/>
+              <w:spacing w:before="240" w:beforeAutospacing="0" w:after="240" w:afterAutospacing="0"/>
+              <w:jc w:val="center"/>
+            </w:pPr>
+            <w:proofErr w:type="spellStart"/>
+            <w:r>
+              <w:rPr>
+                <w:color w:val="000000"/>
+                <w:sz w:val="22"/>
+                <w:szCs w:val="22"/>
+              </w:rPr>
+              <w:t>Calderon</w:t>
+            </w:r>
+            <w:proofErr w:type="spellEnd"/>
+            <w:r>
+              <w:rPr>
+                <w:color w:val="000000"/>
+                <w:sz w:val="22"/>
+                <w:szCs w:val="22"/>
+              </w:rPr>
+              <w:t xml:space="preserve"> Bermudo, Paulo Cesar</w:t>
+            </w:r>
+          </w:p>
+          <w:p>
+            <w:pPr>
+              <w:pStyle w:val="NormalWeb"/>
+              <w:spacing w:before="240" w:beforeAutospacing="0" w:after="240" w:afterAutospacing="0"/>
+              <w:jc w:val="center"/>
+            </w:pPr>
+            <w:r>
+              <w:rPr>
+                <w:color w:val="000000"/>
+                <w:sz w:val="22"/>
+                <w:szCs w:val="22"/>
+              </w:rPr>
+              <w:t xml:space="preserve">Rivas </w:t>
+            </w:r>
+            <w:proofErr w:type="spellStart"/>
+            <w:r>
+              <w:rPr>
+                <w:color w:val="000000"/>
+                <w:sz w:val="22"/>
+                <w:szCs w:val="22"/>
+              </w:rPr>
+              <w:t>Rodriguez</w:t>
+            </w:r>
+            <w:proofErr w:type="spellEnd"/>
+            <w:r>
+              <w:rPr>
+                <w:color w:val="000000"/>
+                <w:sz w:val="22"/>
+                <w:szCs w:val="22"/>
+              </w:rPr>
+              <w:t>, Jacob Isaac</w:t>
+            </w:r>
+          </w:p>
+          <w:p>
+            <w:pPr>
+              <w:pStyle w:val="NormalWeb"/>
+              <w:spacing w:before="240" w:beforeAutospacing="0" w:after="240" w:afterAutospacing="0"/>
+              <w:jc w:val="center"/>
+            </w:pPr>
+            <w:r>
+              <w:rPr>
+                <w:color w:val="000000"/>
+                <w:sz w:val="22"/>
+                <w:szCs w:val="22"/>
+              </w:rPr>
+              <w:t xml:space="preserve">Tambillo Borja, Leoncio </w:t>
+            </w:r>
+            <w:proofErr w:type="spellStart"/>
+            <w:r>
+              <w:rPr>
+                <w:color w:val="000000"/>
+                <w:sz w:val="22"/>
+                <w:szCs w:val="22"/>
+              </w:rPr>
+              <w:t>Josue</w:t>
+            </w:r>
+            <w:proofErr w:type="spellEnd"/>
+          </w:p>
+          <w:p>
+            <w:pPr>
+              <w:pStyle w:val="NormalWeb"/>
+              <w:spacing w:before="240" w:beforeAutospacing="0" w:after="240" w:afterAutospacing="0"/>
+              <w:jc w:val="center"/>
+            </w:pPr>
+            <w:r>
+              <w:rPr>
+                <w:color w:val="000000"/>
+                <w:sz w:val="22"/>
+                <w:szCs w:val="22"/>
+              </w:rPr>
+              <w:t>Torres Domenack, Sebastian Gabriel</w:t>
+            </w:r>
+          </w:p>
+          <w:p>
+            <w:pPr>
+              <w:pStyle w:val="NormalWeb"/>
+              <w:spacing w:before="240" w:beforeAutospacing="0" w:after="240" w:afterAutospacing="0"/>
+              <w:jc w:val="center"/>
+            </w:pPr>
+            <w:r>
+              <w:rPr>
+                <w:color w:val="000000"/>
+                <w:sz w:val="22"/>
+                <w:szCs w:val="22"/>
+              </w:rPr>
+              <w:t>Villacis Alvear, David</w:t>
+            </w:r>
+          </w:p>
+          <w:p>
+            <w:pPr>
+              <w:pStyle w:val="NormalWeb"/>
+              <w:spacing w:before="240" w:beforeAutospacing="0" w:after="240" w:afterAutospacing="0"/>
+              <w:jc w:val="center"/>
+            </w:pPr>
+            <w:r>
+              <w:rPr>
+                <w:color w:val="000000"/>
+                <w:sz w:val="22"/>
+                <w:szCs w:val="22"/>
+              </w:rPr>
+              <w:t>Ramírez García Jorge Armando</w:t>
+            </w:r>
+          </w:p>
+          <w:p>
+            <w:pPr>
+              <w:pStyle w:val="Textoindependiente"/>
+              <w:spacing w:before="165"/>
+              <w:rPr>
+                <w:rFonts w:ascii="Arial" w:hAnsi="Arial" w:cs="Arial"/>
+                <w:color w:val="000000"/>
+                <w:lang w:val="es-PE"/>
+              </w:rPr>
+            </w:pPr>
+          </w:p>
+        </w:tc>
+        <w:tc>
+          <w:tcPr>
+            <w:tcW w:w="2927" w:type="dxa"/>
+          </w:tcPr>
+          <w:p>
+            <w:pPr>
+              <w:pStyle w:val="Textoindependiente"/>
+              <w:spacing w:before="165"/>
+              <w:rPr>
+                <w:rFonts w:ascii="Arial" w:hAnsi="Arial" w:cs="Arial"/>
+                <w:color w:val="000000"/>
+              </w:rPr>
+            </w:pPr>
+            <w:r>
+              <w:rPr>
+                <w:rFonts w:ascii="Arial" w:hAnsi="Arial" w:cs="Arial"/>
+                <w:color w:val="000000"/>
+              </w:rPr>
+              <w:t>Cambio de formato para describir las HU</w:t>
+            </w:r>
+          </w:p>
+        </w:tc>
+      </w:tr>
+      <w:tr>
+        <w:tc>
+          <w:tcPr>
+            <w:tcW w:w="2926" w:type="dxa"/>
+          </w:tcPr>
+          <w:p>
+            <w:pPr>
+              <w:pStyle w:val="Textoindependiente"/>
+              <w:spacing w:before="165"/>
+              <w:rPr>
+                <w:rFonts w:ascii="Arial" w:hAnsi="Arial" w:cs="Arial"/>
+                <w:color w:val="000000"/>
+              </w:rPr>
+            </w:pPr>
+            <w:r>
+              <w:rPr>
+                <w:rFonts w:ascii="Arial" w:hAnsi="Arial" w:cs="Arial"/>
+                <w:color w:val="000000"/>
+              </w:rPr>
+              <w:t>25/09/2022</w:t>
+            </w:r>
+          </w:p>
+        </w:tc>
+        <w:tc>
+          <w:tcPr>
+            <w:tcW w:w="2927" w:type="dxa"/>
+          </w:tcPr>
+          <w:p>
+            <w:pPr>
+              <w:pStyle w:val="NormalWeb"/>
+              <w:spacing w:before="240" w:beforeAutospacing="0" w:after="240" w:afterAutospacing="0"/>
+              <w:jc w:val="center"/>
+            </w:pPr>
+            <w:proofErr w:type="spellStart"/>
+            <w:r>
+              <w:rPr>
+                <w:color w:val="000000"/>
+                <w:sz w:val="22"/>
+                <w:szCs w:val="22"/>
+              </w:rPr>
+              <w:t>Calderon</w:t>
+            </w:r>
+            <w:proofErr w:type="spellEnd"/>
+            <w:r>
+              <w:rPr>
+                <w:color w:val="000000"/>
+                <w:sz w:val="22"/>
+                <w:szCs w:val="22"/>
+              </w:rPr>
+              <w:t xml:space="preserve"> Bermudo, Paulo Cesar</w:t>
+            </w:r>
+          </w:p>
+          <w:p>
+            <w:pPr>
+              <w:pStyle w:val="NormalWeb"/>
+              <w:spacing w:before="240" w:beforeAutospacing="0" w:after="240" w:afterAutospacing="0"/>
+              <w:jc w:val="center"/>
+            </w:pPr>
+            <w:r>
+              <w:rPr>
+                <w:color w:val="000000"/>
+                <w:sz w:val="22"/>
+                <w:szCs w:val="22"/>
+              </w:rPr>
+              <w:t xml:space="preserve">Rivas </w:t>
+            </w:r>
+            <w:proofErr w:type="spellStart"/>
+            <w:r>
+              <w:rPr>
+                <w:color w:val="000000"/>
+                <w:sz w:val="22"/>
+                <w:szCs w:val="22"/>
+              </w:rPr>
+              <w:t>Rodriguez</w:t>
+            </w:r>
+            <w:proofErr w:type="spellEnd"/>
+            <w:r>
+              <w:rPr>
+                <w:color w:val="000000"/>
+                <w:sz w:val="22"/>
+                <w:szCs w:val="22"/>
+              </w:rPr>
+              <w:t>, Jacob Isaac</w:t>
+            </w:r>
+          </w:p>
+          <w:p>
+            <w:pPr>
+              <w:pStyle w:val="NormalWeb"/>
+              <w:spacing w:before="240" w:beforeAutospacing="0" w:after="240" w:afterAutospacing="0"/>
+              <w:jc w:val="center"/>
+            </w:pPr>
+            <w:r>
+              <w:rPr>
+                <w:color w:val="000000"/>
+                <w:sz w:val="22"/>
+                <w:szCs w:val="22"/>
+              </w:rPr>
+              <w:t xml:space="preserve">Tambillo Borja, Leoncio </w:t>
+            </w:r>
+            <w:proofErr w:type="spellStart"/>
+            <w:r>
+              <w:rPr>
+                <w:color w:val="000000"/>
+                <w:sz w:val="22"/>
+                <w:szCs w:val="22"/>
+              </w:rPr>
+              <w:t>Josue</w:t>
+            </w:r>
+            <w:proofErr w:type="spellEnd"/>
+          </w:p>
+          <w:p>
+            <w:pPr>
+              <w:pStyle w:val="NormalWeb"/>
+              <w:spacing w:before="240" w:beforeAutospacing="0" w:after="240" w:afterAutospacing="0"/>
+              <w:jc w:val="center"/>
+            </w:pPr>
+            <w:r>
+              <w:rPr>
+                <w:color w:val="000000"/>
+                <w:sz w:val="22"/>
+                <w:szCs w:val="22"/>
+              </w:rPr>
+              <w:t>Torres Domenack, Sebastian Gabriel</w:t>
+            </w:r>
+          </w:p>
+          <w:p>
+            <w:pPr>
+              <w:pStyle w:val="NormalWeb"/>
+              <w:spacing w:before="240" w:beforeAutospacing="0" w:after="240" w:afterAutospacing="0"/>
+              <w:jc w:val="center"/>
+            </w:pPr>
+            <w:r>
+              <w:rPr>
+                <w:color w:val="000000"/>
+                <w:sz w:val="22"/>
+                <w:szCs w:val="22"/>
+              </w:rPr>
+              <w:t>Villacis Alvear, David</w:t>
+            </w:r>
+          </w:p>
+          <w:p>
+            <w:pPr>
+              <w:pStyle w:val="NormalWeb"/>
+              <w:spacing w:before="240" w:beforeAutospacing="0" w:after="240" w:afterAutospacing="0"/>
+              <w:jc w:val="center"/>
+            </w:pPr>
+            <w:r>
+              <w:rPr>
+                <w:color w:val="000000"/>
+                <w:sz w:val="22"/>
+                <w:szCs w:val="22"/>
+              </w:rPr>
+              <w:t>Ramírez García Jorge Armando</w:t>
+            </w:r>
+          </w:p>
+          <w:p>
+            <w:pPr>
+              <w:pStyle w:val="Textoindependiente"/>
+              <w:spacing w:before="165"/>
+              <w:rPr>
+                <w:rFonts w:ascii="Arial" w:hAnsi="Arial" w:cs="Arial"/>
+                <w:color w:val="000000"/>
+                <w:lang w:val="es-PE"/>
+              </w:rPr>
+            </w:pPr>
+          </w:p>
+        </w:tc>
+        <w:tc>
+          <w:tcPr>
+            <w:tcW w:w="2927" w:type="dxa"/>
+          </w:tcPr>
+          <w:p>
+            <w:pPr>
+              <w:pStyle w:val="Textoindependiente"/>
+              <w:spacing w:before="165"/>
+              <w:rPr>
+                <w:rFonts w:ascii="Arial" w:hAnsi="Arial" w:cs="Arial"/>
+                <w:color w:val="000000"/>
+              </w:rPr>
+            </w:pPr>
+            <w:r>
+              <w:rPr>
+                <w:rFonts w:ascii="Arial" w:hAnsi="Arial" w:cs="Arial"/>
+                <w:color w:val="000000"/>
+              </w:rPr>
+              <w:t>Añade los prototipos correspondientes</w:t>
+            </w:r>
+          </w:p>
+        </w:tc>
+      </w:tr>
+    </w:tbl>
+    <w:p>
+      <w:pPr>
+        <w:pStyle w:val="Textoindependiente"/>
+        <w:spacing w:before="165"/>
+        <w:ind w:left="720"/>
+        <w:rPr>
+          <w:rFonts w:ascii="Arial" w:hAnsi="Arial" w:cs="Arial"/>
+          <w:color w:val="000000"/>
+        </w:rPr>
+      </w:pPr>
+    </w:p>
+    <w:p>
+      <w:pPr>
+        <w:pStyle w:val="Textoindependiente"/>
+        <w:spacing w:before="165"/>
+        <w:ind w:left="720"/>
+        <w:rPr>
+          <w:rFonts w:ascii="Arial" w:hAnsi="Arial" w:cs="Arial"/>
+          <w:color w:val="000000"/>
+        </w:rPr>
+      </w:pPr>
+    </w:p>
+    <w:p>
+      <w:pPr>
+        <w:pStyle w:val="Textoindependiente"/>
+        <w:spacing w:before="165"/>
+        <w:ind w:left="720"/>
+        <w:rPr>
+          <w:rFonts w:ascii="Arial" w:hAnsi="Arial" w:cs="Arial"/>
+          <w:color w:val="000000"/>
+        </w:rPr>
+      </w:pPr>
+    </w:p>
+    <w:p>
+      <w:pPr>
+        <w:pStyle w:val="Textoindependiente"/>
+        <w:spacing w:before="165"/>
+        <w:ind w:left="720"/>
+        <w:rPr>
+          <w:rFonts w:ascii="Arial" w:hAnsi="Arial" w:cs="Arial"/>
+          <w:color w:val="000000"/>
+        </w:rPr>
+      </w:pPr>
+    </w:p>
+    <w:p>
+      <w:pPr>
+        <w:pStyle w:val="Textoindependiente"/>
+        <w:spacing w:before="165"/>
+        <w:ind w:left="720"/>
+      </w:pPr>
     </w:p>
     <w:p>
       <w:pPr>
@@ -2378,6 +2916,45 @@
     <w:qFormat/>
     <w:rsid w:val="007D67AE"/>
   </w:style>
+  <w:style w:type="table" w:styleId="Tablaconcuadrcula">
+    <w:name w:val="Table Grid"/>
+    <w:basedOn w:val="Tablanormal"/>
+    <w:uiPriority w:val="39"/>
+    <w:rsid w:val="00613E89"/>
+    <w:pPr>
+      <w:spacing w:after="0" w:line="240" w:lineRule="auto"/>
+    </w:pPr>
+    <w:tblPr>
+      <w:tblBorders>
+        <w:top w:val="single" w:sz="4" w:space="0" w:color="auto"/>
+        <w:left w:val="single" w:sz="4" w:space="0" w:color="auto"/>
+        <w:bottom w:val="single" w:sz="4" w:space="0" w:color="auto"/>
+        <w:right w:val="single" w:sz="4" w:space="0" w:color="auto"/>
+        <w:insideH w:val="single" w:sz="4" w:space="0" w:color="auto"/>
+        <w:insideV w:val="single" w:sz="4" w:space="0" w:color="auto"/>
+      </w:tblBorders>
+    </w:tblPr>
+  </w:style>
+  <w:style w:type="paragraph" w:styleId="NormalWeb">
+    <w:name w:val="Normal (Web)"/>
+    <w:basedOn w:val="Normal"/>
+    <w:uiPriority w:val="99"/>
+    <w:semiHidden/>
+    <w:unhideWhenUsed/>
+    <w:rsid w:val="00613E89"/>
+    <w:pPr>
+      <w:widowControl/>
+      <w:autoSpaceDE/>
+      <w:autoSpaceDN/>
+      <w:spacing w:before="100" w:beforeAutospacing="1" w:after="100" w:afterAutospacing="1"/>
+    </w:pPr>
+    <w:rPr>
+      <w:rFonts w:ascii="Times New Roman" w:eastAsia="Times New Roman" w:hAnsi="Times New Roman" w:cs="Times New Roman"/>
+      <w:sz w:val="24"/>
+      <w:szCs w:val="24"/>
+      <w:lang w:val="es-PE" w:eastAsia="es-PE"/>
+    </w:rPr>
+  </w:style>
 </w:styles>
 </file>
 

</xml_diff>